<commit_message>
add more tutorial data updates
</commit_message>
<xml_diff>
--- a/WPF_Iteration_02/07_WPF_Tutorial_v2.docx
+++ b/WPF_Iteration_02/07_WPF_Tutorial_v2.docx
@@ -9,27 +9,14 @@
           <w:rStyle w:val="Hyperlink"/>
         </w:rPr>
       </w:pPr>
-      <w:r>
-        <w:fldChar w:fldCharType="begin"/>
-      </w:r>
-      <w:r>
-        <w:instrText>HYPERLINK "https://www.youtube.com/watch?v=V86kaIBBcRk&amp;list=PLih2KERbY1HHOOJ2C6FOrVXIwg4AZ-hk1&amp;index=7"</w:instrText>
-      </w:r>
-      <w:r>
-        <w:fldChar w:fldCharType="separate"/>
-      </w:r>
-      <w:r>
-        <w:rPr>
-          <w:rStyle w:val="Hyperlink"/>
-        </w:rPr>
-        <w:t>C# WPF Tutorial #7 - Custom Textbox Control</w:t>
-      </w:r>
-      <w:r>
-        <w:rPr>
-          <w:rStyle w:val="Hyperlink"/>
-        </w:rPr>
-        <w:fldChar w:fldCharType="end"/>
-      </w:r>
+      <w:hyperlink r:id="rId5" w:history="1">
+        <w:r>
+          <w:rPr>
+            <w:rStyle w:val="Hyperlink"/>
+          </w:rPr>
+          <w:t>C# WPF Tutorial #7 - Custom Textbox Control</w:t>
+        </w:r>
+      </w:hyperlink>
     </w:p>
     <w:p>
       <w:pPr>
@@ -41,6 +28,7 @@
       <w:r>
         <w:rPr>
           <w:rStyle w:val="Hyperlink"/>
+          <w:noProof/>
         </w:rPr>
         <w:drawing>
           <wp:inline distT="0" distB="0" distL="0" distR="0" wp14:anchorId="25D6F9D2" wp14:editId="433AA928">
@@ -58,7 +46,7 @@
                     <pic:cNvPicPr/>
                   </pic:nvPicPr>
                   <pic:blipFill>
-                    <a:blip r:embed="rId5"/>
+                    <a:blip r:embed="rId6"/>
                     <a:stretch>
                       <a:fillRect/>
                     </a:stretch>
@@ -2028,7 +2016,7 @@
                     <pic:cNvPicPr/>
                   </pic:nvPicPr>
                   <pic:blipFill>
-                    <a:blip r:embed="rId6"/>
+                    <a:blip r:embed="rId7"/>
                     <a:stretch>
                       <a:fillRect/>
                     </a:stretch>
@@ -2070,7 +2058,7 @@
                     <pic:cNvPicPr/>
                   </pic:nvPicPr>
                   <pic:blipFill>
-                    <a:blip r:embed="rId7"/>
+                    <a:blip r:embed="rId8"/>
                     <a:stretch>
                       <a:fillRect/>
                     </a:stretch>
@@ -2120,7 +2108,7 @@
                     <pic:cNvPicPr/>
                   </pic:nvPicPr>
                   <pic:blipFill>
-                    <a:blip r:embed="rId8"/>
+                    <a:blip r:embed="rId9"/>
                     <a:stretch>
                       <a:fillRect/>
                     </a:stretch>
@@ -2735,6 +2723,9 @@
         <w:ind w:left="360"/>
       </w:pPr>
       <w:r>
+        <w:rPr>
+          <w:noProof/>
+        </w:rPr>
         <w:drawing>
           <wp:inline distT="0" distB="0" distL="0" distR="0" wp14:anchorId="5E813044" wp14:editId="1D2594B2">
             <wp:extent cx="2677956" cy="1262776"/>
@@ -2751,7 +2742,7 @@
                     <pic:cNvPicPr/>
                   </pic:nvPicPr>
                   <pic:blipFill>
-                    <a:blip r:embed="rId9"/>
+                    <a:blip r:embed="rId10"/>
                     <a:stretch>
                       <a:fillRect/>
                     </a:stretch>
@@ -3075,6 +3066,10 @@
         <w:ind w:left="426"/>
       </w:pPr>
       <w:r>
+        <w:br w:type="page"/>
+      </w:r>
+      <w:r>
+        <w:lastRenderedPageBreak/>
         <w:t>Modify the ClearableTextBox GUI</w:t>
       </w:r>
       <w:r>
@@ -3085,10 +3080,18 @@
       </w:r>
     </w:p>
     <w:p>
-      <w:pPr>
-        <w:pStyle w:val="Code"/>
-      </w:pPr>
-      <w:r>
+      <w:r>
+        <w:t>Add TextBox, TextBlock &amp; Button</w:t>
+      </w:r>
+    </w:p>
+    <w:p>
+      <w:pPr>
+        <w:pStyle w:val="Code"/>
+      </w:pPr>
+      <w:r>
+        <w:rPr>
+          <w:noProof/>
+        </w:rPr>
         <w:drawing>
           <wp:inline distT="0" distB="0" distL="0" distR="0" wp14:anchorId="10CF3529" wp14:editId="78371A6B">
             <wp:extent cx="2781373" cy="751134"/>
@@ -3105,7 +3108,7 @@
                     <pic:cNvPicPr/>
                   </pic:nvPicPr>
                   <pic:blipFill>
-                    <a:blip r:embed="rId10"/>
+                    <a:blip r:embed="rId11"/>
                     <a:stretch>
                       <a:fillRect/>
                     </a:stretch>
@@ -3170,7 +3173,6 @@
         <w:pStyle w:val="Code"/>
       </w:pPr>
       <w:r>
-        <w:lastRenderedPageBreak/>
         <w:t xml:space="preserve">             xmlns="http://schemas.microsoft.com/winfx/2006/xaml/presentation"</w:t>
       </w:r>
     </w:p>
@@ -3415,15 +3417,7 @@
       </w:r>
       <w:r>
         <w:lastRenderedPageBreak/>
-        <w:t xml:space="preserve">Call ClearableTextBox </w:t>
-      </w:r>
-      <w:proofErr w:type="spellStart"/>
-      <w:r>
-        <w:t>userControl</w:t>
-      </w:r>
-      <w:proofErr w:type="spellEnd"/>
-      <w:r>
-        <w:t xml:space="preserve"> from namespace userControls</w:t>
+        <w:t>Call ClearableTextBox userControl from namespace userControls</w:t>
       </w:r>
       <w:r>
         <w:t>.</w:t>
@@ -3434,7 +3428,34 @@
     </w:p>
     <w:p>
       <w:r>
-        <w:t>Add the namespace for the MenuBar and identify it userControls.</w:t>
+        <w:t>In MainWindow.xaml:</w:t>
+      </w:r>
+    </w:p>
+    <w:p>
+      <w:pPr>
+        <w:pStyle w:val="ListParagraph"/>
+        <w:numPr>
+          <w:ilvl w:val="0"/>
+          <w:numId w:val="7"/>
+        </w:numPr>
+      </w:pPr>
+      <w:r>
+        <w:t>a</w:t>
+      </w:r>
+      <w:r>
+        <w:t>dd the namespace for the MenuBar and identify it userControls.</w:t>
+      </w:r>
+    </w:p>
+    <w:p>
+      <w:pPr>
+        <w:pStyle w:val="ListParagraph"/>
+        <w:numPr>
+          <w:ilvl w:val="0"/>
+          <w:numId w:val="7"/>
+        </w:numPr>
+      </w:pPr>
+      <w:r>
+        <w:t>Reference the userControls:ClearableTextBox instead of just TextBox.</w:t>
       </w:r>
     </w:p>
     <w:p/>
@@ -3443,6 +3464,9 @@
         <w:ind w:left="360"/>
       </w:pPr>
       <w:r>
+        <w:rPr>
+          <w:noProof/>
+        </w:rPr>
         <w:drawing>
           <wp:inline distT="0" distB="0" distL="0" distR="0" wp14:anchorId="209A5D41" wp14:editId="4D4151F9">
             <wp:extent cx="1856096" cy="2493905"/>
@@ -3459,7 +3483,7 @@
                     <pic:cNvPicPr/>
                   </pic:nvPicPr>
                   <pic:blipFill>
-                    <a:blip r:embed="rId11"/>
+                    <a:blip r:embed="rId12"/>
                     <a:stretch>
                       <a:fillRect/>
                     </a:stretch>
@@ -3761,6 +3785,16 @@
       </w:r>
     </w:p>
     <w:p>
+      <w:r>
+        <w:t>Add functionality to Button.</w:t>
+      </w:r>
+    </w:p>
+    <w:p>
+      <w:r>
+        <w:t>Add Click event handler to Button which will automatically add btnClear_Click() method.</w:t>
+      </w:r>
+    </w:p>
+    <w:p>
       <w:pPr>
         <w:pStyle w:val="CodeTitle"/>
         <w:rPr>
@@ -4344,10 +4378,7 @@
         <w:pStyle w:val="Code"/>
       </w:pPr>
       <w:r>
-        <w:t xml:space="preserve">    &lt;Grid</w:t>
-      </w:r>
-      <w:r>
-        <w:t xml:space="preserve"> </w:t>
+        <w:t xml:space="preserve">    &lt;Grid </w:t>
       </w:r>
       <w:r>
         <w:rPr>
@@ -5475,10 +5506,7 @@
         <w:pStyle w:val="CodeChanges"/>
       </w:pPr>
       <w:r>
-        <w:t xml:space="preserve">                tbPlaceholder.Text = _placeholder;</w:t>
-      </w:r>
-      <w:r>
-        <w:t xml:space="preserve"> // use bindings instead see tutorial 08</w:t>
+        <w:t xml:space="preserve">                tbPlaceholder.Text = _placeholder; // use bindings instead see tutorial 08</w:t>
       </w:r>
     </w:p>
     <w:p>
@@ -6415,6 +6443,95 @@
     </w:lvl>
   </w:abstractNum>
   <w:abstractNum w:abstractNumId="1" w15:restartNumberingAfterBreak="0">
+    <w:nsid w:val="4F856AEB"/>
+    <w:multiLevelType w:val="hybridMultilevel"/>
+    <w:tmpl w:val="119841E4"/>
+    <w:lvl w:ilvl="0" w:tplc="0809000F">
+      <w:start w:val="1"/>
+      <w:numFmt w:val="decimal"/>
+      <w:lvlText w:val="%1."/>
+      <w:lvlJc w:val="left"/>
+      <w:pPr>
+        <w:ind w:left="720" w:hanging="360"/>
+      </w:pPr>
+      <w:rPr>
+        <w:rFonts w:hint="default"/>
+      </w:rPr>
+    </w:lvl>
+    <w:lvl w:ilvl="1" w:tplc="08090019" w:tentative="1">
+      <w:start w:val="1"/>
+      <w:numFmt w:val="lowerLetter"/>
+      <w:lvlText w:val="%2."/>
+      <w:lvlJc w:val="left"/>
+      <w:pPr>
+        <w:ind w:left="1440" w:hanging="360"/>
+      </w:pPr>
+    </w:lvl>
+    <w:lvl w:ilvl="2" w:tplc="0809001B" w:tentative="1">
+      <w:start w:val="1"/>
+      <w:numFmt w:val="lowerRoman"/>
+      <w:lvlText w:val="%3."/>
+      <w:lvlJc w:val="right"/>
+      <w:pPr>
+        <w:ind w:left="2160" w:hanging="180"/>
+      </w:pPr>
+    </w:lvl>
+    <w:lvl w:ilvl="3" w:tplc="0809000F" w:tentative="1">
+      <w:start w:val="1"/>
+      <w:numFmt w:val="decimal"/>
+      <w:lvlText w:val="%4."/>
+      <w:lvlJc w:val="left"/>
+      <w:pPr>
+        <w:ind w:left="2880" w:hanging="360"/>
+      </w:pPr>
+    </w:lvl>
+    <w:lvl w:ilvl="4" w:tplc="08090019" w:tentative="1">
+      <w:start w:val="1"/>
+      <w:numFmt w:val="lowerLetter"/>
+      <w:lvlText w:val="%5."/>
+      <w:lvlJc w:val="left"/>
+      <w:pPr>
+        <w:ind w:left="3600" w:hanging="360"/>
+      </w:pPr>
+    </w:lvl>
+    <w:lvl w:ilvl="5" w:tplc="0809001B" w:tentative="1">
+      <w:start w:val="1"/>
+      <w:numFmt w:val="lowerRoman"/>
+      <w:lvlText w:val="%6."/>
+      <w:lvlJc w:val="right"/>
+      <w:pPr>
+        <w:ind w:left="4320" w:hanging="180"/>
+      </w:pPr>
+    </w:lvl>
+    <w:lvl w:ilvl="6" w:tplc="0809000F" w:tentative="1">
+      <w:start w:val="1"/>
+      <w:numFmt w:val="decimal"/>
+      <w:lvlText w:val="%7."/>
+      <w:lvlJc w:val="left"/>
+      <w:pPr>
+        <w:ind w:left="5040" w:hanging="360"/>
+      </w:pPr>
+    </w:lvl>
+    <w:lvl w:ilvl="7" w:tplc="08090019" w:tentative="1">
+      <w:start w:val="1"/>
+      <w:numFmt w:val="lowerLetter"/>
+      <w:lvlText w:val="%8."/>
+      <w:lvlJc w:val="left"/>
+      <w:pPr>
+        <w:ind w:left="5760" w:hanging="360"/>
+      </w:pPr>
+    </w:lvl>
+    <w:lvl w:ilvl="8" w:tplc="0809001B" w:tentative="1">
+      <w:start w:val="1"/>
+      <w:numFmt w:val="lowerRoman"/>
+      <w:lvlText w:val="%9."/>
+      <w:lvlJc w:val="right"/>
+      <w:pPr>
+        <w:ind w:left="6480" w:hanging="180"/>
+      </w:pPr>
+    </w:lvl>
+  </w:abstractNum>
+  <w:abstractNum w:abstractNumId="2" w15:restartNumberingAfterBreak="0">
     <w:nsid w:val="631C05EF"/>
     <w:multiLevelType w:val="hybridMultilevel"/>
     <w:tmpl w:val="D7FC9016"/>
@@ -6505,24 +6622,27 @@
     <w:abstractNumId w:val="0"/>
   </w:num>
   <w:num w:numId="2" w16cid:durableId="841580195">
-    <w:abstractNumId w:val="1"/>
+    <w:abstractNumId w:val="2"/>
   </w:num>
   <w:num w:numId="3" w16cid:durableId="1181120290">
-    <w:abstractNumId w:val="1"/>
+    <w:abstractNumId w:val="2"/>
     <w:lvlOverride w:ilvl="0">
       <w:startOverride w:val="1"/>
     </w:lvlOverride>
   </w:num>
   <w:num w:numId="4" w16cid:durableId="1992515062">
-    <w:abstractNumId w:val="1"/>
+    <w:abstractNumId w:val="2"/>
   </w:num>
   <w:num w:numId="5" w16cid:durableId="1708410400">
-    <w:abstractNumId w:val="1"/>
+    <w:abstractNumId w:val="2"/>
     <w:lvlOverride w:ilvl="0">
       <w:startOverride w:val="1"/>
     </w:lvlOverride>
   </w:num>
   <w:num w:numId="6" w16cid:durableId="30611543">
+    <w:abstractNumId w:val="2"/>
+  </w:num>
+  <w:num w:numId="7" w16cid:durableId="1285698699">
     <w:abstractNumId w:val="1"/>
   </w:num>
 </w:numbering>

</xml_diff>

<commit_message>
add more tutorial docs
</commit_message>
<xml_diff>
--- a/WPF_Iteration_02/07_WPF_Tutorial_v2.docx
+++ b/WPF_Iteration_02/07_WPF_Tutorial_v2.docx
@@ -9,14 +9,27 @@
           <w:rStyle w:val="Hyperlink"/>
         </w:rPr>
       </w:pPr>
-      <w:hyperlink r:id="rId5" w:history="1">
-        <w:r>
-          <w:rPr>
-            <w:rStyle w:val="Hyperlink"/>
-          </w:rPr>
-          <w:t>C# WPF Tutorial #7 - Custom Textbox Control</w:t>
-        </w:r>
-      </w:hyperlink>
+      <w:r>
+        <w:fldChar w:fldCharType="begin"/>
+      </w:r>
+      <w:r>
+        <w:instrText>HYPERLINK "https://www.youtube.com/watch?v=V86kaIBBcRk&amp;list=PLih2KERbY1HHOOJ2C6FOrVXIwg4AZ-hk1&amp;index=7"</w:instrText>
+      </w:r>
+      <w:r>
+        <w:fldChar w:fldCharType="separate"/>
+      </w:r>
+      <w:r>
+        <w:rPr>
+          <w:rStyle w:val="Hyperlink"/>
+        </w:rPr>
+        <w:t>C# WPF Tutorial #7 - Custom Textbox Control</w:t>
+      </w:r>
+      <w:r>
+        <w:rPr>
+          <w:rStyle w:val="Hyperlink"/>
+        </w:rPr>
+        <w:fldChar w:fldCharType="end"/>
+      </w:r>
     </w:p>
     <w:p>
       <w:pPr>
@@ -46,7 +59,7 @@
                     <pic:cNvPicPr/>
                   </pic:nvPicPr>
                   <pic:blipFill>
-                    <a:blip r:embed="rId6"/>
+                    <a:blip r:embed="rId5"/>
                     <a:stretch>
                       <a:fillRect/>
                     </a:stretch>
@@ -2016,7 +2029,7 @@
                     <pic:cNvPicPr/>
                   </pic:nvPicPr>
                   <pic:blipFill>
-                    <a:blip r:embed="rId7"/>
+                    <a:blip r:embed="rId6"/>
                     <a:stretch>
                       <a:fillRect/>
                     </a:stretch>
@@ -2058,7 +2071,7 @@
                     <pic:cNvPicPr/>
                   </pic:nvPicPr>
                   <pic:blipFill>
-                    <a:blip r:embed="rId8"/>
+                    <a:blip r:embed="rId7"/>
                     <a:stretch>
                       <a:fillRect/>
                     </a:stretch>
@@ -2108,7 +2121,7 @@
                     <pic:cNvPicPr/>
                   </pic:nvPicPr>
                   <pic:blipFill>
-                    <a:blip r:embed="rId9"/>
+                    <a:blip r:embed="rId8"/>
                     <a:stretch>
                       <a:fillRect/>
                     </a:stretch>
@@ -2314,11 +2327,6 @@
       <w:pPr>
         <w:pStyle w:val="Code"/>
       </w:pPr>
-    </w:p>
-    <w:p>
-      <w:pPr>
-        <w:pStyle w:val="Code"/>
-      </w:pPr>
       <w:r>
         <w:t>&lt;Window x:Class="_07_WPF_Tutorial_v2.MainWindow"</w:t>
       </w:r>
@@ -2425,11 +2433,6 @@
       <w:r>
         <w:t>&lt;/Window&gt;</w:t>
       </w:r>
-    </w:p>
-    <w:p>
-      <w:pPr>
-        <w:pStyle w:val="Code"/>
-      </w:pPr>
     </w:p>
     <w:p>
       <w:pPr>
@@ -2661,7 +2664,6 @@
         <w:pStyle w:val="Code"/>
       </w:pPr>
       <w:r>
-        <w:lastRenderedPageBreak/>
         <w:t xml:space="preserve">    &lt;/Grid&gt;</w:t>
       </w:r>
     </w:p>
@@ -2742,7 +2744,7 @@
                     <pic:cNvPicPr/>
                   </pic:nvPicPr>
                   <pic:blipFill>
-                    <a:blip r:embed="rId10"/>
+                    <a:blip r:embed="rId9"/>
                     <a:stretch>
                       <a:fillRect/>
                     </a:stretch>
@@ -3108,7 +3110,7 @@
                     <pic:cNvPicPr/>
                   </pic:nvPicPr>
                   <pic:blipFill>
-                    <a:blip r:embed="rId11"/>
+                    <a:blip r:embed="rId10"/>
                     <a:stretch>
                       <a:fillRect/>
                     </a:stretch>
@@ -3417,7 +3419,15 @@
       </w:r>
       <w:r>
         <w:lastRenderedPageBreak/>
-        <w:t>Call ClearableTextBox userControl from namespace userControls</w:t>
+        <w:t xml:space="preserve">Call ClearableTextBox </w:t>
+      </w:r>
+      <w:proofErr w:type="spellStart"/>
+      <w:r>
+        <w:t>userControl</w:t>
+      </w:r>
+      <w:proofErr w:type="spellEnd"/>
+      <w:r>
+        <w:t xml:space="preserve"> from namespace userControls</w:t>
       </w:r>
       <w:r>
         <w:t>.</w:t>
@@ -3483,7 +3493,7 @@
                     <pic:cNvPicPr/>
                   </pic:nvPicPr>
                   <pic:blipFill>
-                    <a:blip r:embed="rId12"/>
+                    <a:blip r:embed="rId11"/>
                     <a:stretch>
                       <a:fillRect/>
                     </a:stretch>

</xml_diff>